<commit_message>
specifikáció javítása, részleges wireframe
</commit_message>
<xml_diff>
--- a/doc/Kliens oldali specifikáció.docx
+++ b/doc/Kliens oldali specifikáció.docx
@@ -108,10 +108,7 @@
         <w:t xml:space="preserve">szoba kiadási </w:t>
       </w:r>
       <w:r>
-        <w:t>képernyőn fel lehet tölteni képeket a helységről, illet</w:t>
-      </w:r>
-      <w:r>
-        <w:t xml:space="preserve">ve magáról a kiadni kívánt kanapéról. A kiadni kívánt kanapéról/szobáról lehet rövid leírást írni, illetve be lehet pipálni különböző előre létrehozott opciókat (dohányos a tulajdonos, csak nem dohányzó vendégek bérelhetik ki, </w:t>
+        <w:t xml:space="preserve">képernyőn fel lehet tölteni képeket a helységről, illetve magáról a kiadni kívánt kanapéról. A kiadni kívánt kanapéról/szobáról lehet rövid leírást írni, illetve be lehet pipálni különböző előre létrehozott opciókat (dohányos a tulajdonos, csak nem dohányzó vendégek bérelhetik ki, </w:t>
       </w:r>
       <w:proofErr w:type="gramStart"/>
       <w:r>
@@ -119,10 +116,7 @@
       </w:r>
       <w:proofErr w:type="gramEnd"/>
       <w:r>
-        <w:t xml:space="preserve"> stb.). Termész</w:t>
-      </w:r>
-      <w:r>
-        <w:t>etesen meg kell majd adni a szoba földrajzi lokációját is, illetve a szoba árát, és hogy lehetséges-e pl. alternatív módon mondjuk ház körüli munkával vagy valami hasonlóval fizetni.</w:t>
+        <w:t xml:space="preserve"> stb.). Természetesen meg kell majd adni a szoba földrajzi lokációját is, illetve a szoba árát, és hogy lehetséges-e pl. alternatív módon mondjuk ház körüli munkával vagy valami hasonlóval fizetni.</w:t>
       </w:r>
     </w:p>
     <w:p/>
@@ -145,10 +139,7 @@
         <w:t xml:space="preserve"> </w:t>
       </w:r>
       <w:r>
-        <w:t>felületen alapvetően két fül lenne, bérlő és bérbeadó fül.</w:t>
-      </w:r>
-      <w:r>
-        <w:t xml:space="preserve"> Mindkét oldalon a legtöbb kredittel rendelkező profilok lennének láthatóak, és a profilokra rányomva bővebb információkat kaphatunk az adott illetőről, pl. véleményeket lehet róluk olvasni a bérléseik/bérbeadásaik alapján.</w:t>
+        <w:t>felületen alapvetően két fül lenne, bérlő és bérbeadó fül. Mindkét oldalon a legtöbb kredittel rendelkező profilok lennének láthatóak, és a profilokra rányomva bővebb információkat kaphatunk az adott illetőről, pl. véleményeket lehet róluk olvasni a bérléseik/bérbeadásaik alapján.</w:t>
       </w:r>
     </w:p>
     <w:p/>
@@ -163,10 +154,7 @@
         <w:t>profil</w:t>
       </w:r>
       <w:r>
-        <w:t xml:space="preserve"> fülön pedig a saját fi</w:t>
-      </w:r>
-      <w:r>
-        <w:t xml:space="preserve">ókunk beállításait kezelhetjük, láthatjuk a kreditértéket, amellyel </w:t>
+        <w:t xml:space="preserve"> fülön pedig a saját fiókunk beállításait kezelhetjük, láthatjuk a kreditértéket, amellyel </w:t>
       </w:r>
       <w:proofErr w:type="spellStart"/>
       <w:r>
@@ -197,10 +185,7 @@
         <w:t>bejelentkezési képernyőre</w:t>
       </w:r>
       <w:r>
-        <w:t>, ahol bejelentkezhetünk az alkalmazás</w:t>
-      </w:r>
-      <w:r>
-        <w:t>ba, illetve, amennyiben új tagok lennénk, akkor abban az esetben pedig regisztrálhatunk.</w:t>
+        <w:t>, ahol bejelentkezhetünk az alkalmazásba, illetve, amennyiben új tagok lennénk, akkor abban az esetben pedig regisztrálhatunk.</w:t>
       </w:r>
     </w:p>
     <w:p/>
@@ -218,49 +203,22 @@
         <w:rPr>
           <w:b/>
         </w:rPr>
-        <w:t>beje</w:t>
-      </w:r>
-      <w:r>
-        <w:rPr>
-          <w:b/>
-        </w:rPr>
-        <w:t>lentkezési képernyő</w:t>
-      </w:r>
-      <w:r>
-        <w:t xml:space="preserve"> fogadja a felhasználót, a bejelentkezési képernyőn </w:t>
-      </w:r>
-      <w:proofErr w:type="spellStart"/>
-      <w:r>
-        <w:t>kb</w:t>
-      </w:r>
-      <w:proofErr w:type="spellEnd"/>
-      <w:r>
-        <w:t xml:space="preserve"> </w:t>
-      </w:r>
-      <w:proofErr w:type="gramStart"/>
-      <w:r>
-        <w:t xml:space="preserve">a </w:t>
-      </w:r>
-      <w:proofErr w:type="spellStart"/>
-      <w:r>
-        <w:t>a</w:t>
-      </w:r>
-      <w:proofErr w:type="spellEnd"/>
-      <w:proofErr w:type="gramEnd"/>
-      <w:r>
-        <w:t xml:space="preserve"> képernyő felső negyede és a vízszintes felező tengely között helyezkedik el az applikáció logója. A logó alatt két gomb található a függőleges tengelyen, ez a két gomb a </w:t>
-      </w:r>
-      <w:r>
-        <w:rPr>
-          <w:b/>
-        </w:rPr>
-        <w:t>bejelent</w:t>
-      </w:r>
-      <w:r>
-        <w:rPr>
-          <w:b/>
-        </w:rPr>
-        <w:t xml:space="preserve">kezés </w:t>
+        <w:t>bejelentkezési képernyő</w:t>
+      </w:r>
+      <w:r>
+        <w:t xml:space="preserve"> fogadja a felhasználót, a bejelentkezési képernyőn kb</w:t>
+      </w:r>
+      <w:r>
+        <w:t>.</w:t>
+      </w:r>
+      <w:r>
+        <w:t xml:space="preserve"> a képernyő felső negyede és a vízszintes felező tengely között helyezkedik el az applikáció logója. A logó alatt két gomb található a függőleges tengelyen, ez a két gomb a </w:t>
+      </w:r>
+      <w:r>
+        <w:rPr>
+          <w:b/>
+        </w:rPr>
+        <w:t xml:space="preserve">bejelentkezés </w:t>
       </w:r>
       <w:r>
         <w:t xml:space="preserve">és </w:t>
@@ -292,29 +250,7 @@
         <w:t xml:space="preserve">regisztráció </w:t>
       </w:r>
       <w:r>
-        <w:t xml:space="preserve">gomb megnyomásával átkerülünk egy oldalra, ahol meg létre kell hoznunk egy felhasználói profilt. Ehhez különböző szövegdobozokba kell megadni a következő adatainkat: teljes név, </w:t>
-      </w:r>
-      <w:proofErr w:type="spellStart"/>
-      <w:r>
-        <w:t>username</w:t>
-      </w:r>
-      <w:proofErr w:type="spellEnd"/>
-      <w:r>
-        <w:t xml:space="preserve"> (opcionális), születési </w:t>
-      </w:r>
-      <w:r>
-        <w:t xml:space="preserve">dátum (nagykorúság ellenőrzése végett, dátum formátumban), email cím, telefonszám, használni kívánt jelszó, illetve a jelszó megerősítését szolgáló szövegdoboz, szükség esetén </w:t>
-      </w:r>
-      <w:proofErr w:type="spellStart"/>
-      <w:r>
-        <w:t>captcha</w:t>
-      </w:r>
-      <w:proofErr w:type="spellEnd"/>
-      <w:r>
-        <w:t xml:space="preserve"> azonosítás. Ezeken felül lehetőség van megadni egy profilképet (sokkal j</w:t>
-      </w:r>
-      <w:r>
-        <w:t xml:space="preserve">obb benyomást tehetünk bérlőként és kiadóként is amennyiben látható az arcunk). Megtalálható továbbá egy </w:t>
+        <w:t xml:space="preserve">gomb megnyomásával átkerülünk egy oldalra, ahol meg létre kell hoznunk egy felhasználói profilt. Ehhez különböző szövegdobozokba kell megadni a következő adatainkat: teljes név, username (opcionális), születési dátum (nagykorúság ellenőrzése végett, dátum formátumban), email cím, telefonszám, használni kívánt jelszó, illetve a jelszó megerősítését szolgáló szövegdoboz, szükség esetén captcha azonosítás. Ezeken felül lehetőség van megadni egy profilképet (sokkal jobb benyomást tehetünk bérlőként és kiadóként is amennyiben látható az arcunk). Megtalálható továbbá egy </w:t>
       </w:r>
       <w:r>
         <w:rPr>
@@ -327,29 +263,13 @@
       </w:r>
       <w:r>
         <w:lastRenderedPageBreak/>
-        <w:t>megnyomásával a kitöltött adatokkal létrejön a felhasználói fiók. A gomb megnyomása ugyanakkor ellenőrzi, hogy a me</w:t>
-      </w:r>
-      <w:r>
-        <w:t xml:space="preserve">zők megfelelően lettek-e kitöltve (jelszó és jelszó ellenőrző doboz tartalma egyezik-e, születési dátum megadásakor nem merülnek fel </w:t>
-      </w:r>
-      <w:proofErr w:type="gramStart"/>
-      <w:r>
-        <w:t>anomáliák,</w:t>
-      </w:r>
-      <w:proofErr w:type="gramEnd"/>
-      <w:r>
-        <w:t xml:space="preserve"> stb.) Ezeken felül itt </w:t>
-      </w:r>
-      <w:proofErr w:type="spellStart"/>
-      <w:r>
-        <w:t>fogadhatóak</w:t>
-      </w:r>
-      <w:proofErr w:type="spellEnd"/>
-      <w:r>
-        <w:t xml:space="preserve"> el a regisztráció előtt a felhasználási - és adatvédelmi szabályzatok, amelye</w:t>
-      </w:r>
-      <w:r>
-        <w:t>k szükségesek a regisztrációhoz.</w:t>
+        <w:t xml:space="preserve">megnyomásával a kitöltött adatokkal létrejön a felhasználói fiók. A gomb megnyomása ugyanakkor ellenőrzi, hogy a mezők megfelelően lettek-e kitöltve (jelszó és jelszó ellenőrző doboz tartalma egyezik-e, születési dátum megadásakor nem merülnek fel </w:t>
+      </w:r>
+      <w:r>
+        <w:t>anomáliák</w:t>
+      </w:r>
+      <w:r>
+        <w:t xml:space="preserve"> stb.) Ezeken felül itt fogadhatók el a regisztráció előtt a felhasználási - és adatvédelmi szabályzatok, amelyek szükségesek a regisztrációhoz.</w:t>
       </w:r>
     </w:p>
     <w:p>
@@ -371,330 +291,237 @@
       <w:r>
         <w:t xml:space="preserve"> gomb megnyomásával egy olyan képernyő fogad minket, ahol két szövegdoboz található: </w:t>
       </w:r>
+      <w:r>
+        <w:t>egy,</w:t>
+      </w:r>
+      <w:r>
+        <w:t xml:space="preserve"> ahol a fiókhoz tartozó email címet kell megadni, illetve alatta egy szövegdoboz, amelyben a jelszavunk</w:t>
+      </w:r>
+      <w:r>
+        <w:t>at</w:t>
+      </w:r>
+      <w:r>
+        <w:t xml:space="preserve"> kell megadni. Alattuk helyet foglal egy “</w:t>
+      </w:r>
+      <w:r>
+        <w:rPr>
+          <w:b/>
+        </w:rPr>
+        <w:t xml:space="preserve">bejelentkezés” </w:t>
+      </w:r>
+      <w:r>
+        <w:t>feliratú gomb, amely megnyomásával beléphetünk a fiókunkba (amennyiben helyesen adtuk meg az adatainkat, ellenkező esetben hibaüzenetet jelenítünk meg a felhasználónak). Továbbá jelen van egy kattintható szöveg is, amely az elfelejtett jelszó visszaállítását hivatott elvégezni, a megadott email címre történő helyreállító link küldésével.</w:t>
+      </w:r>
+    </w:p>
+    <w:p/>
+    <w:p>
+      <w:r>
+        <w:t>Az alkalmazásba belépve a képernyő alján elhelyezkedő toolbarral lehet navigálni a különböző képernyők, ezáltal a különböző funkciók között.</w:t>
+      </w:r>
+    </w:p>
+    <w:p/>
+    <w:p>
+      <w:r>
+        <w:t xml:space="preserve">Az alkalmazásba belépve először a </w:t>
+      </w:r>
+      <w:r>
+        <w:rPr>
+          <w:b/>
+        </w:rPr>
+        <w:t>foglalási oldalon</w:t>
+      </w:r>
+      <w:r>
+        <w:t xml:space="preserve"> találjuk magunkat. Itt különböző szövegdobozok találhatóak, ezek alapján lehet majd keresést végrehajtani a kiadó szálláshelyek/kanapék között. A szövegdobozok a következő információkat várják a keresés végrehajtásához: város, ahol a szálláshelyet keressük, két dátum formátumot kezelő szövegdoboz, ezek hivatottak az érkezés és a távozás időpontját kezelni, helyet kap egy lista is, ahol az általunk preferált fizetési módokat lehet kiválasztani (készpénzes fizetés, bankkártya, PayPal, ellenszolgáltatás pl. takarítás, </w:t>
+      </w:r>
+      <w:r>
+        <w:t>bevásárlás</w:t>
+      </w:r>
+      <w:r>
+        <w:t xml:space="preserve"> stb.). Továbbá ki lehet választani, hogy milyen </w:t>
+      </w:r>
+      <w:r>
+        <w:t>ár kategóriában</w:t>
+      </w:r>
+      <w:r>
+        <w:t xml:space="preserve"> keresünk szállást (amennyiben megadtunk olyan preferált fizetési módot), illetve, hogy milyen értékeléssel bíró szállásokat keresünk. Végezetül lehetőség van kiválasztani egyéb számunkra fontos tulajdonságokat egy listából, </w:t>
+      </w:r>
+      <w:r>
+        <w:t>pl.,</w:t>
+      </w:r>
+      <w:r>
+        <w:t xml:space="preserve"> hogy a szállás rendelkezzen légkondicionálóval, legyen állatbarát, legyen nemdohányzó stb. Az oldal alján pedig helyet foglal egy </w:t>
+      </w:r>
+      <w:r>
+        <w:rPr>
+          <w:b/>
+        </w:rPr>
+        <w:t>“keresés”</w:t>
+      </w:r>
+      <w:r>
+        <w:t xml:space="preserve"> feliratú gomb, amely megnyomásával </w:t>
+      </w:r>
+      <w:proofErr w:type="spellStart"/>
+      <w:r>
+        <w:t>végrehajtódik</w:t>
+      </w:r>
+      <w:proofErr w:type="spellEnd"/>
+      <w:r>
+        <w:t xml:space="preserve"> a keresés a felhasználó által megadott paraméterekkel.</w:t>
+      </w:r>
+    </w:p>
+    <w:p>
+      <w:r>
+        <w:t>A keresés eredménye egy lista, ahol minden listaelem egy adott szállás, amelyet kiválasztva elolvashatjuk a szálláshoz kapcsolódó részletes információkat, megnézhetjük a szálláshoz tartozó képeket, elolvashatjuk a szálláshelyre adott korábbi értékeléseket, illetve a szállás meghirdető profilra kattintva elolvashatjuk a kiadó értékeléseit, illetve megtekinthetjük, hogy milyen egyéb kiadó szálláshelyei vannak, amennyiben rendelkezik további kiadó szálláshellyel.</w:t>
+      </w:r>
+    </w:p>
+    <w:p/>
+    <w:p>
+      <w:r>
+        <w:t xml:space="preserve">A következő funkció, amelyet az alsó </w:t>
+      </w:r>
+      <w:proofErr w:type="spellStart"/>
+      <w:r>
+        <w:t>toolbar-on</w:t>
+      </w:r>
+      <w:proofErr w:type="spellEnd"/>
+      <w:r>
+        <w:t xml:space="preserve"> kiválaszthatunk, az a </w:t>
+      </w:r>
+      <w:r>
+        <w:rPr>
+          <w:b/>
+        </w:rPr>
+        <w:t>kiadási oldal</w:t>
+      </w:r>
+      <w:r>
+        <w:t>. Itt adhatjuk meg az általunk kiadni kívánt szoba paramétereit, amely paraméterek a következők: a szálláshely földrajzi helyzete (város, cím</w:t>
+      </w:r>
+      <w:r>
+        <w:t>, földrajzi koordináták</w:t>
+      </w:r>
+      <w:r>
+        <w:t xml:space="preserve">), a szálláshely típusa (kanapé, szoba, apartman, stb.), az elfogadott fizetési módok megadása és ezzel összefüggésben a szálláshely ára, a szoba tulajdonságai (pár előre definiált paraméter kipipálható egy listában - kisállatbarát, nemdohányzó, stb.), lehetőség van egy szövegdobozban saját leírást adni a szálláshelyhez (a listában nem szereplő egyéb fontos paraméterek felsorolása, igény szerint egy kedves üdvözlő üzenet írása, stb.), továbbá lehetőség van feltölteni PDF formátumban a szálláshelyhez tartozó házirendet, illetve </w:t>
+      </w:r>
+      <w:r>
+        <w:lastRenderedPageBreak/>
+        <w:t>szükséges feltölteni a szálláshelyet bemutató fényképeket, amelyek alapján a foglalók megtekinthetik a szálláshelyet.</w:t>
+      </w:r>
+    </w:p>
+    <w:p/>
+    <w:p>
+      <w:r>
+        <w:t xml:space="preserve">A következő funkció a </w:t>
+      </w:r>
+      <w:proofErr w:type="spellStart"/>
+      <w:r>
+        <w:rPr>
+          <w:b/>
+        </w:rPr>
+        <w:t>leaderboard</w:t>
+      </w:r>
+      <w:proofErr w:type="spellEnd"/>
+      <w:r>
+        <w:t xml:space="preserve"> funkció. Ezen a felületen is van egy szövegdoboz, ahova az adott város/település nevét lehet beírni, amely településen lévő szállások kiadói közötti rangsorra kíváncsiak vagyunk. Ha üresen hagyjuk a szövegdobozt, akkor egy globális listát kapunk a keresés eredményeként. Itt egy </w:t>
+      </w:r>
+      <w:proofErr w:type="spellStart"/>
+      <w:r>
+        <w:t>togglebar</w:t>
+      </w:r>
+      <w:proofErr w:type="spellEnd"/>
+      <w:r>
+        <w:t xml:space="preserve"> (nem tudom a pontos nevét az objektumnak) segítségével lehet kiválasztani, hogy a szállások rangsorára vagy a kiadók rangsorára vagyunk kíváncsiak. Illetve az oldal tetején egy lenyíló menü segítségével át lehet kapcsolni, hogy a bérlők rangsorára vagy a kiadók rangsorára vagyunk kíváncsiak. Az adott felhasználók úgy szerezhetnek pontokat, hogy a bérlés végeztével bizonyos kritériumok alapján lehet pontozni mind a bérlőt, mind a kiadót, és ezek alapján a pontszámok alapján lehet egyetlen pontszámot meghatározni, ami hozzáadódik a </w:t>
+      </w:r>
+      <w:proofErr w:type="spellStart"/>
+      <w:r>
+        <w:t>leaderboardon</w:t>
+      </w:r>
+      <w:proofErr w:type="spellEnd"/>
+      <w:r>
+        <w:t xml:space="preserve"> szereplő pontszámhoz. Az adott pontszámok bizonyos idő után elévülnek, ezzel csökken a </w:t>
+      </w:r>
+      <w:proofErr w:type="spellStart"/>
+      <w:r>
+        <w:t>leaderboardon</w:t>
+      </w:r>
+      <w:proofErr w:type="spellEnd"/>
+      <w:r>
+        <w:t xml:space="preserve"> lévő pontszám érték (oka: </w:t>
+      </w:r>
       <w:proofErr w:type="gramStart"/>
       <w:r>
-        <w:t>egy</w:t>
+        <w:t>pl.</w:t>
       </w:r>
       <w:proofErr w:type="gramEnd"/>
       <w:r>
-        <w:t xml:space="preserve"> ahol a fiókhoz tartozó email címet kell megadni, illetve alatta egy szövegdoboz, amelyben a </w:t>
+        <w:t xml:space="preserve"> ha valaki 10 éve jó házigazda volt, de romlott a színvonal, akkor a jelenlegi állapot legyen a számottevő, ne pedig a régi pontszámai). Fontos, hogy mind a bérlőnek, mind a kiadónak csak akkor íródnak jóvá a pontok, ha ők is lepontozták a másikat, ezzel ösztönözve azt, hogy az értékelések ne maradjanak el és ezáltal pontosabb kép alakuljon ki, mindkét félről.</w:t>
+      </w:r>
+    </w:p>
+    <w:p/>
+    <w:p>
+      <w:r>
+        <w:t xml:space="preserve">A következő funkció a </w:t>
+      </w:r>
+      <w:r>
+        <w:rPr>
+          <w:b/>
+        </w:rPr>
+        <w:t>chat</w:t>
+      </w:r>
+      <w:r>
+        <w:t xml:space="preserve"> funkció. Ez a modul egy általános chat programhoz hasonló megjelenéssel rendelkezne: egymás alatt sorakoznak a beszélgetések, az egyes beszélgetések előnézeténél látni lehet a partner profilképét, nevét, illetve az utolsó üzenet kezdetét. Egy beszélgetést megnyitva a szokásos szövegbuborékok lennének láthatóak, illetve alul a szövegdoboz, amelybe gépelni lehet az elküldeni kívánt üzenetet. Egy profillal úgy lehet beszélgetést kezdeményezni, hogy a meghirdetett szobánál fel van tüntetve az adott profil, vagy a </w:t>
       </w:r>
       <w:proofErr w:type="spellStart"/>
       <w:r>
-        <w:t>jelszavunkat</w:t>
+        <w:t>leaderboardon</w:t>
       </w:r>
       <w:proofErr w:type="spellEnd"/>
       <w:r>
-        <w:t xml:space="preserve"> kell megadni. </w:t>
-      </w:r>
-      <w:r>
-        <w:t>Alattuk helyet foglal egy “</w:t>
-      </w:r>
-      <w:r>
-        <w:rPr>
-          <w:b/>
-        </w:rPr>
-        <w:t xml:space="preserve">bejelentkezés” </w:t>
-      </w:r>
-      <w:r>
-        <w:t>feliratú gomb, amely megnyomásával beléphetünk a fiókunkba (amennyiben helyesen adtuk meg az adatainkat, ellenkező esetben hibaüzenetet jelenítünk meg a felhasználónak). Továbbá jelen van egy kattintható szöveg is,</w:t>
-      </w:r>
-      <w:r>
-        <w:t xml:space="preserve"> amely az elfelejtett jelszó visszaállítását hivatott elvégezni, a megadott email címre történő helyreállító link küldésével.</w:t>
+        <w:t xml:space="preserve"> látható az adott profil, az adott helyen rákattintunk a profilra. Ekkor megjelenik a profil előnézete: az adott profilhoz tartozó információk és bizonyos lehetőségek az adott profillal: üzenet küldés a profilnak, profil jelentése (visszaélések esetén), profil </w:t>
+      </w:r>
+      <w:r>
+        <w:t>tiltása</w:t>
+      </w:r>
+      <w:r>
+        <w:t xml:space="preserve"> stb. Itt az üzenet küldése opciót kiválasztva átnavigál az alkalmazás a chat modulba, ahol lehetőség van beszélgetésre az adott felhasználóval.</w:t>
       </w:r>
     </w:p>
     <w:p/>
     <w:p>
       <w:r>
-        <w:t xml:space="preserve">Az alkalmazásba belépve a képernyő alján elhelyezkedő </w:t>
+        <w:t xml:space="preserve">Az utolsó modul pedig a </w:t>
+      </w:r>
+      <w:r>
+        <w:rPr>
+          <w:b/>
+        </w:rPr>
+        <w:t>profil</w:t>
+      </w:r>
+      <w:r>
+        <w:t xml:space="preserve"> modul. Itt láthatjuk a saját profilunk információit, és lehetőség van ezeknek az információknak a módosítására (név, felhasználónév, új email cím megadása, </w:t>
+      </w:r>
+      <w:proofErr w:type="gramStart"/>
+      <w:r>
+        <w:t>jelszóváltoztatás,</w:t>
+      </w:r>
+      <w:proofErr w:type="gramEnd"/>
+      <w:r>
+        <w:t xml:space="preserve"> stb.). A profil modulban érhetőek el az általunk kezdeményezett foglalások listája, itt lehetőség van módosítani a foglalások paraméterein. Itt láthatóak továbbá az általunk meghirdetett szálláshelyek is, és itt van lehetőség ezen szálláshelyek módosítására is. Itt olvashatjuk el a rólunk, illetve az általunk biztosított szálláshelyekről megfogalmazott véleményeket és itt nézhetjük meg a kredit értékünket is, amellyel a </w:t>
       </w:r>
       <w:proofErr w:type="spellStart"/>
       <w:r>
-        <w:t>toolbarral</w:t>
+        <w:t>leaderboardon</w:t>
       </w:r>
       <w:proofErr w:type="spellEnd"/>
       <w:r>
-        <w:t xml:space="preserve"> lehet navigálni a különböző képernyők, ezáltal a különböző funkc</w:t>
-      </w:r>
-      <w:r>
-        <w:t>iók között.</w:t>
-      </w:r>
-    </w:p>
-    <w:p/>
-    <w:p>
-      <w:r>
-        <w:t xml:space="preserve">Az alkalmazásba belépve először a </w:t>
-      </w:r>
-      <w:r>
-        <w:rPr>
-          <w:b/>
-        </w:rPr>
-        <w:t>foglalási oldalon</w:t>
-      </w:r>
-      <w:r>
-        <w:t xml:space="preserve"> találjuk magunkat. Itt különböző szövegdobozok találhatóak, ezek alapján lehet majd keresést végrehajtani a kiadó szálláshelyek/kanapék között. A szövegdobozok a következő információkat várjá</w:t>
-      </w:r>
-      <w:r>
-        <w:t xml:space="preserve">k a keresés végrehajtásához: város, ahol a szálláshelyet keressük, két dátum formátumot kezelő szövegdoboz, ezek hivatottak az érkezés és a távozás időpontját kezelni, helyet kap egy lista is, ahol az általunk preferált fizetési módokat lehet kiválasztani </w:t>
-      </w:r>
-      <w:r>
-        <w:t xml:space="preserve">(készpénzes fizetés, bankkártya, </w:t>
+        <w:t xml:space="preserve"> is </w:t>
       </w:r>
       <w:proofErr w:type="spellStart"/>
       <w:r>
-        <w:t>PayPal</w:t>
+        <w:t>szereplünk</w:t>
       </w:r>
       <w:proofErr w:type="spellEnd"/>
       <w:r>
-        <w:t xml:space="preserve">, ellenszolgáltatás pl. takarítás, </w:t>
-      </w:r>
-      <w:proofErr w:type="gramStart"/>
-      <w:r>
-        <w:t>bevásárlás,</w:t>
-      </w:r>
-      <w:proofErr w:type="gramEnd"/>
-      <w:r>
-        <w:t xml:space="preserve"> stb.). Továbbá ki lehet választani, hogy milyen </w:t>
-      </w:r>
-      <w:proofErr w:type="spellStart"/>
-      <w:r>
-        <w:t>árkategóriában</w:t>
-      </w:r>
-      <w:proofErr w:type="spellEnd"/>
-      <w:r>
-        <w:t xml:space="preserve"> keresünk szállást (amennyiben megadtunk olyan preferált fizetési módot), illetve, hogy milyen értékeléssel </w:t>
-      </w:r>
-      <w:r>
-        <w:t xml:space="preserve">bíró szállásokat keresünk. Végezetül lehetőség van kiválasztani egyéb számunkra fontos tulajdonságokat egy listából, </w:t>
-      </w:r>
-      <w:proofErr w:type="gramStart"/>
-      <w:r>
-        <w:t>pl.</w:t>
-      </w:r>
-      <w:proofErr w:type="gramEnd"/>
-      <w:r>
-        <w:t xml:space="preserve"> hogy a szállás rendelkezzen légkondicionálóval, legyen állatbarát, legyen nemdohányzó stb. Az oldal alján pedig helyet foglal egy </w:t>
-      </w:r>
-      <w:r>
-        <w:rPr>
-          <w:b/>
-        </w:rPr>
-        <w:t>“kere</w:t>
-      </w:r>
-      <w:r>
-        <w:rPr>
-          <w:b/>
-        </w:rPr>
-        <w:t>sés”</w:t>
-      </w:r>
-      <w:r>
-        <w:t xml:space="preserve"> feliratú gomb, amely megnyomásával </w:t>
-      </w:r>
-      <w:proofErr w:type="spellStart"/>
-      <w:r>
-        <w:t>végrehajtódik</w:t>
-      </w:r>
-      <w:proofErr w:type="spellEnd"/>
-      <w:r>
-        <w:t xml:space="preserve"> a keresés a felhasználó által megadott paraméterekkel.</w:t>
-      </w:r>
-    </w:p>
-    <w:p>
-      <w:r>
-        <w:t>A keresés eredménye egy lista, ahol minden listaelem egy adott szállás, amelyet kiválasztva elolvashatjuk a szálláshoz kapcsolódó részletes információkat, megnézhetjük a szálláshoz tartozó képeket, elolvashatjuk a szálláshelyre adott korábbi értékeléseket,</w:t>
-      </w:r>
-      <w:r>
-        <w:t xml:space="preserve"> illetve a szállás meghirdető profilra kattintva elolvashatjuk a kiadó értékeléseit, illetve megtekinthetjük, hogy milyen egyéb kiadó szálláshelyei vannak, amennyiben rendelkezik további kiadó szálláshellyel.</w:t>
-      </w:r>
-    </w:p>
-    <w:p/>
-    <w:p>
-      <w:r>
-        <w:t xml:space="preserve">A következő funkció, amelyet az alsó </w:t>
-      </w:r>
-      <w:proofErr w:type="spellStart"/>
-      <w:r>
-        <w:t>toolbar-o</w:t>
-      </w:r>
-      <w:r>
-        <w:t>n</w:t>
-      </w:r>
-      <w:proofErr w:type="spellEnd"/>
-      <w:r>
-        <w:t xml:space="preserve"> kiválaszthatunk, az a </w:t>
-      </w:r>
-      <w:r>
-        <w:rPr>
-          <w:b/>
-        </w:rPr>
-        <w:t>kiadási oldal</w:t>
-      </w:r>
-      <w:r>
-        <w:t>. Itt adhatjuk meg az általunk kiadni kívánt szoba paramétereit, amely paraméterek a következők: a szálláshely földrajzi helyzete (város, cím), a szálláshely típusa (kanapé, szoba, apartman, stb.), az elfogadott fizetés</w:t>
-      </w:r>
-      <w:r>
-        <w:t xml:space="preserve">i módok megadása és ezzel összefüggésben a szálláshely ára, a szoba tulajdonságai (pár előre definiált paraméter kipipálható egy listában - kisállatbarát, nemdohányzó, stb.), lehetőség van egy szövegdobozban saját leírást adni a szálláshelyhez (a listában </w:t>
-      </w:r>
-      <w:r>
-        <w:t>nem szereplő egyéb fontos paraméterek felsorolása, igény szerint egy kedves üdvözlő üzenet írása, stb.), továbbá lehetőség van feltölteni PDF formátumban a szálláshelyhez tartozó házirendet, illetve szükséges feltölteni a szálláshelyet bemutató fényképeket</w:t>
-      </w:r>
-      <w:r>
-        <w:t>, amelyek alapján a foglalók megtekinthetik a szálláshelyet.</w:t>
-      </w:r>
-    </w:p>
-    <w:p/>
-    <w:p>
-      <w:r>
-        <w:t xml:space="preserve">A következő funkció a </w:t>
-      </w:r>
-      <w:proofErr w:type="spellStart"/>
-      <w:r>
-        <w:rPr>
-          <w:b/>
-        </w:rPr>
-        <w:t>leaderboard</w:t>
-      </w:r>
-      <w:proofErr w:type="spellEnd"/>
-      <w:r>
-        <w:t xml:space="preserve"> funkció. Ezen a felületen is van egy szövegdoboz, ahova az adott város/település nevét lehet beírni, amely településen lévő szállások kiadói közötti rangsorra k</w:t>
-      </w:r>
-      <w:r>
-        <w:t xml:space="preserve">íváncsiak vagyunk. Ha üresen hagyjuk a szövegdobozt, akkor egy globális listát kapunk a keresés eredményeként. Itt egy </w:t>
-      </w:r>
-      <w:proofErr w:type="spellStart"/>
-      <w:r>
-        <w:t>togglebar</w:t>
-      </w:r>
-      <w:proofErr w:type="spellEnd"/>
-      <w:r>
-        <w:t xml:space="preserve"> (nem tudom a pontos nevét az objektumnak) segítségével lehet kiválasztani, hogy a szállások rangsorára vagy a kiadók rangsorára</w:t>
-      </w:r>
-      <w:r>
-        <w:t xml:space="preserve"> vagyunk kíváncsiak. Illetve az oldal tetején egy lenyíló menü segítségével át lehet kapcsolni, hogy a bérlők rangsorára vagy a kiadók rangsorára vagyunk kíváncsiak. Az adott felhasználók úgy szerezhetnek pontokat, hogy a bérlés végeztével bizonyos kritéri</w:t>
-      </w:r>
-      <w:r>
-        <w:t xml:space="preserve">umok alapján lehet pontozni mind a bérlőt, mind a kiadót, és ezek alapján a pontszámok alapján lehet egyetlen pontszámot meghatározni, ami hozzáadódik a </w:t>
-      </w:r>
-      <w:proofErr w:type="spellStart"/>
-      <w:r>
-        <w:t>leaderboardon</w:t>
-      </w:r>
-      <w:proofErr w:type="spellEnd"/>
-      <w:r>
-        <w:t xml:space="preserve"> szereplő pontszámhoz. Az adott pontszámok bizonyos idő után elévülnek, ezzel csökken a </w:t>
-      </w:r>
-      <w:proofErr w:type="spellStart"/>
-      <w:r>
-        <w:t>le</w:t>
-      </w:r>
-      <w:r>
-        <w:t>aderboardon</w:t>
-      </w:r>
-      <w:proofErr w:type="spellEnd"/>
-      <w:r>
-        <w:t xml:space="preserve"> lévő pontszám érték (oka: </w:t>
-      </w:r>
-      <w:proofErr w:type="gramStart"/>
-      <w:r>
-        <w:t>pl.</w:t>
-      </w:r>
-      <w:proofErr w:type="gramEnd"/>
-      <w:r>
-        <w:t xml:space="preserve"> ha valaki 10 éve jó házigazda volt, de romlott a színvonal, akkor a jelenlegi állapot legyen a számottevő, ne pedig a régi pontszámai). Fontos, hogy mind a bérlőnek, mind a kiadónak csak akkor íródnak jóvá a pontok</w:t>
-      </w:r>
-      <w:r>
-        <w:t>, ha ők is lepontozták a másikat, ezzel ösztönözve azt, hogy az értékelések ne maradjanak el és ezáltal pontosabb kép alakuljon ki, mindkét félről.</w:t>
-      </w:r>
-    </w:p>
-    <w:p/>
-    <w:p>
-      <w:r>
-        <w:t xml:space="preserve">A következő funkció a </w:t>
-      </w:r>
-      <w:r>
-        <w:rPr>
-          <w:b/>
-        </w:rPr>
-        <w:t>chat</w:t>
-      </w:r>
-      <w:r>
-        <w:t xml:space="preserve"> funkció. Ez a modul egy általános chat programhoz hasonló megjelenéssel rendelke</w:t>
-      </w:r>
-      <w:r>
-        <w:t>zne: egymás alatt sorakoznak a beszélgetések, az egyes beszélgetések előnézeténél látni lehet a partner profilképét, nevét, illetve az utolsó üzenet kezdetét. Egy beszélgetést megnyitva a szokásos szövegbuborékok lennének láthatóak, illetve alul a szövegdo</w:t>
-      </w:r>
-      <w:r>
-        <w:t xml:space="preserve">boz, amelybe gépelni lehet az elküldeni kívánt üzenetet. Egy profillal úgy lehet beszélgetést kezdeményezni, hogy a meghirdetett szobánál fel van tüntetve az adott profil, vagy a </w:t>
-      </w:r>
-      <w:proofErr w:type="spellStart"/>
-      <w:r>
-        <w:t>leaderboardon</w:t>
-      </w:r>
-      <w:proofErr w:type="spellEnd"/>
-      <w:r>
-        <w:t xml:space="preserve"> látható az adott profil, az adott helyen rákattintunk a profilr</w:t>
-      </w:r>
-      <w:r>
-        <w:t xml:space="preserve">a. Ekkor megjelenik a profil előnézete: az adott profilhoz tartozó információk és bizonyos lehetőségek az adott profillal: üzenet küldés a profilnak, profil jelentése (visszaélések esetén), profil </w:t>
-      </w:r>
-      <w:proofErr w:type="gramStart"/>
-      <w:r>
-        <w:t>tiltása,</w:t>
-      </w:r>
-      <w:proofErr w:type="gramEnd"/>
-      <w:r>
-        <w:t xml:space="preserve"> stb. Itt az üzenet küldése opciót kiválasztva átna</w:t>
-      </w:r>
-      <w:r>
-        <w:t>vigál az alkalmazás a chat modulba, ahol lehetőség van beszélgetésre az adott felhasználóval.</w:t>
-      </w:r>
-    </w:p>
-    <w:p/>
-    <w:p>
-      <w:r>
-        <w:t xml:space="preserve">Az utolsó modul pedig a </w:t>
-      </w:r>
-      <w:r>
-        <w:rPr>
-          <w:b/>
-        </w:rPr>
-        <w:t>profil</w:t>
-      </w:r>
-      <w:r>
-        <w:t xml:space="preserve"> modul. Itt láthatjuk a saját profilunk információit, és lehetőség van ezeknek az információknak a módosítására (név, felhasználóné</w:t>
-      </w:r>
-      <w:r>
-        <w:t xml:space="preserve">v, új email cím megadása, </w:t>
-      </w:r>
-      <w:proofErr w:type="gramStart"/>
-      <w:r>
-        <w:t>jelszóváltoztatás,</w:t>
-      </w:r>
-      <w:proofErr w:type="gramEnd"/>
-      <w:r>
-        <w:t xml:space="preserve"> stb.). A profil modulban érhetőek el az általunk kezdeményezett foglalások listája, itt lehetőség van módosítani a foglalások paraméterein. Itt láthatóak továbbá az általunk meghirdetett szálláshelyek is, és itt</w:t>
-      </w:r>
-      <w:r>
-        <w:t xml:space="preserve"> van lehetőség ezen szálláshelyek módosítására is. Itt olvashatjuk el a rólunk, illetve az általunk biztosított szálláshelyekről megfogalmazott véleményeket és itt nézhetjük meg a kredit értékünket is, amellyel a </w:t>
-      </w:r>
-      <w:proofErr w:type="spellStart"/>
-      <w:r>
-        <w:t>leaderboardon</w:t>
-      </w:r>
-      <w:proofErr w:type="spellEnd"/>
-      <w:r>
-        <w:t xml:space="preserve"> is </w:t>
-      </w:r>
-      <w:proofErr w:type="spellStart"/>
-      <w:r>
-        <w:t>szereplünk</w:t>
-      </w:r>
-      <w:proofErr w:type="spellEnd"/>
-      <w:r>
-        <w:t>. Továbbá itt va</w:t>
-      </w:r>
-      <w:r>
-        <w:t xml:space="preserve">n lehetőség kijelentkezni is az alkalmazásból, illetve itt érhetőek el az alkalmazás beállításai is (sötét/világos téma, betűméret, profil törlése, adatvédelmi és felhasználási szabályzat </w:t>
+        <w:t xml:space="preserve">. Továbbá itt van lehetőség kijelentkezni is az alkalmazásból, illetve itt érhetőek el az alkalmazás beállításai is (sötét/világos téma, betűméret, profil törlése, adatvédelmi és felhasználási szabályzat </w:t>
       </w:r>
       <w:proofErr w:type="gramStart"/>
       <w:r>

</xml_diff>

<commit_message>
wireframe módosítva, specifikáció módosítva
</commit_message>
<xml_diff>
--- a/doc/Kliens oldali specifikáció.docx
+++ b/doc/Kliens oldali specifikáció.docx
@@ -559,9 +559,9 @@
         </w:rPr>
         <w:lastRenderedPageBreak/>
         <w:drawing>
-          <wp:inline distT="0" distB="0" distL="0" distR="0" wp14:anchorId="78ED60BE" wp14:editId="71E728A0">
-            <wp:extent cx="4699000" cy="4699000"/>
-            <wp:effectExtent l="0" t="0" r="0" b="0"/>
+          <wp:inline distT="0" distB="0" distL="0" distR="0" wp14:anchorId="1E86C42F" wp14:editId="14A3EF03">
+            <wp:extent cx="5733415" cy="3491865"/>
+            <wp:effectExtent l="0" t="0" r="0" b="635"/>
             <wp:docPr id="1" name="Kép 1"/>
             <wp:cNvGraphicFramePr>
               <a:graphicFrameLocks xmlns:a="http://schemas.openxmlformats.org/drawingml/2006/main" noChangeAspect="1"/>
@@ -588,7 +588,7 @@
                   <pic:spPr>
                     <a:xfrm>
                       <a:off x="0" y="0"/>
-                      <a:ext cx="4699000" cy="4699000"/>
+                      <a:ext cx="5733415" cy="3491865"/>
                     </a:xfrm>
                     <a:prstGeom prst="rect">
                       <a:avLst/>

</xml_diff>